<commit_message>
added missing sudo after reboot
</commit_message>
<xml_diff>
--- a/Docker on Raspberry Pi Zero W.docx
+++ b/Docker on Raspberry Pi Zero W.docx
@@ -1020,6 +1020,48 @@
           <w:ilvl w:val="1"/>
           <w:numId w:val="1"/>
         </w:numPr>
+      </w:pPr>
+      <w:r>
+        <w:t>Switch user to root for software installation</w:t>
+      </w:r>
+    </w:p>
+    <w:p>
+      <w:pPr>
+        <w:pStyle w:val="ListParagraph"/>
+        <w:numPr>
+          <w:ilvl w:val="2"/>
+          <w:numId w:val="1"/>
+        </w:numPr>
+        <w:rPr>
+          <w:color w:val="00B050"/>
+        </w:rPr>
+      </w:pPr>
+      <w:r>
+        <w:rPr>
+          <w:color w:val="00B050"/>
+        </w:rPr>
+        <w:t>sudo -i</w:t>
+      </w:r>
+    </w:p>
+    <w:p>
+      <w:pPr>
+        <w:pStyle w:val="ListParagraph"/>
+        <w:numPr>
+          <w:ilvl w:val="1"/>
+          <w:numId w:val="1"/>
+        </w:numPr>
+      </w:pPr>
+      <w:r>
+        <w:t>Edit Hostname</w:t>
+      </w:r>
+    </w:p>
+    <w:p>
+      <w:pPr>
+        <w:pStyle w:val="ListParagraph"/>
+        <w:numPr>
+          <w:ilvl w:val="2"/>
+          <w:numId w:val="1"/>
+        </w:numPr>
         <w:rPr>
           <w:color w:val="00B050"/>
         </w:rPr>
@@ -1044,6 +1086,18 @@
           <w:ilvl w:val="1"/>
           <w:numId w:val="1"/>
         </w:numPr>
+      </w:pPr>
+      <w:r>
+        <w:t>Edit Hosts</w:t>
+      </w:r>
+    </w:p>
+    <w:p>
+      <w:pPr>
+        <w:pStyle w:val="ListParagraph"/>
+        <w:numPr>
+          <w:ilvl w:val="2"/>
+          <w:numId w:val="1"/>
+        </w:numPr>
         <w:rPr>
           <w:color w:val="00B050"/>
         </w:rPr>
@@ -1062,9 +1116,18 @@
           <w:ilvl w:val="1"/>
           <w:numId w:val="1"/>
         </w:numPr>
-        <w:rPr>
-          <w:color w:val="00B050"/>
-        </w:rPr>
+      </w:pPr>
+      <w:r>
+        <w:t>Reboot the Raspberry Pi (90 seconds)</w:t>
+      </w:r>
+    </w:p>
+    <w:p>
+      <w:pPr>
+        <w:pStyle w:val="ListParagraph"/>
+        <w:numPr>
+          <w:ilvl w:val="2"/>
+          <w:numId w:val="1"/>
+        </w:numPr>
       </w:pPr>
       <w:r>
         <w:rPr>
@@ -1081,17 +1144,17 @@
           <w:numId w:val="1"/>
         </w:numPr>
       </w:pPr>
-      <w:r>
-        <w:t xml:space="preserve">Deploy </w:t>
-      </w:r>
-      <w:r>
-        <w:t>Helloworldarm</w:t>
-      </w:r>
-      <w:r>
-        <w:t xml:space="preserve"> Load Balanced Cluster</w:t>
-      </w:r>
       <w:bookmarkStart w:id="0" w:name="_GoBack"/>
       <w:bookmarkEnd w:id="0"/>
+      <w:r>
+        <w:t xml:space="preserve">Deploy </w:t>
+      </w:r>
+      <w:r>
+        <w:t>Helloworldarm</w:t>
+      </w:r>
+      <w:r>
+        <w:t xml:space="preserve"> Load Balanced Cluster</w:t>
+      </w:r>
     </w:p>
     <w:p>
       <w:pPr>

</xml_diff>

<commit_message>
got rid of the outline to improve copy and pasting of commands
</commit_message>
<xml_diff>
--- a/Docker on Raspberry Pi Zero W.docx
+++ b/Docker on Raspberry Pi Zero W.docx
@@ -625,14 +625,13 @@
     <w:p>
       <w:pPr>
         <w:pStyle w:val="ListParagraph"/>
-        <w:numPr>
-          <w:ilvl w:val="2"/>
-          <w:numId w:val="1"/>
-        </w:numPr>
-        <w:rPr>
-          <w:color w:val="00B050"/>
-        </w:rPr>
-      </w:pPr>
+        <w:ind w:left="2160"/>
+        <w:rPr>
+          <w:color w:val="00B050"/>
+        </w:rPr>
+      </w:pPr>
+      <w:bookmarkStart w:id="0" w:name="_GoBack"/>
+      <w:bookmarkEnd w:id="0"/>
       <w:r>
         <w:rPr>
           <w:color w:val="00B050"/>
@@ -656,10 +655,7 @@
     <w:p>
       <w:pPr>
         <w:pStyle w:val="ListParagraph"/>
-        <w:numPr>
-          <w:ilvl w:val="2"/>
-          <w:numId w:val="1"/>
-        </w:numPr>
+        <w:ind w:left="2160"/>
       </w:pPr>
       <w:r>
         <w:rPr>
@@ -689,10 +685,7 @@
     <w:p>
       <w:pPr>
         <w:pStyle w:val="ListParagraph"/>
-        <w:numPr>
-          <w:ilvl w:val="2"/>
-          <w:numId w:val="1"/>
-        </w:numPr>
+        <w:ind w:left="2160"/>
       </w:pPr>
       <w:r>
         <w:rPr>
@@ -716,10 +709,7 @@
     <w:p>
       <w:pPr>
         <w:pStyle w:val="ListParagraph"/>
-        <w:numPr>
-          <w:ilvl w:val="2"/>
-          <w:numId w:val="1"/>
-        </w:numPr>
+        <w:ind w:left="2160"/>
       </w:pPr>
       <w:r>
         <w:rPr>
@@ -746,10 +736,7 @@
     <w:p>
       <w:pPr>
         <w:pStyle w:val="ListParagraph"/>
-        <w:numPr>
-          <w:ilvl w:val="2"/>
-          <w:numId w:val="1"/>
-        </w:numPr>
+        <w:ind w:left="2160"/>
       </w:pPr>
       <w:r>
         <w:rPr>
@@ -776,10 +763,7 @@
     <w:p>
       <w:pPr>
         <w:pStyle w:val="ListParagraph"/>
-        <w:numPr>
-          <w:ilvl w:val="2"/>
-          <w:numId w:val="1"/>
-        </w:numPr>
+        <w:ind w:left="2160"/>
       </w:pPr>
       <w:r>
         <w:rPr>
@@ -791,10 +775,7 @@
     <w:p>
       <w:pPr>
         <w:pStyle w:val="ListParagraph"/>
-        <w:numPr>
-          <w:ilvl w:val="2"/>
-          <w:numId w:val="1"/>
-        </w:numPr>
+        <w:ind w:left="2160"/>
       </w:pPr>
       <w:r>
         <w:rPr>
@@ -806,10 +787,7 @@
     <w:p>
       <w:pPr>
         <w:pStyle w:val="ListParagraph"/>
-        <w:numPr>
-          <w:ilvl w:val="2"/>
-          <w:numId w:val="1"/>
-        </w:numPr>
+        <w:ind w:left="2160"/>
       </w:pPr>
       <w:r>
         <w:rPr>
@@ -842,10 +820,7 @@
     <w:p>
       <w:pPr>
         <w:pStyle w:val="ListParagraph"/>
-        <w:numPr>
-          <w:ilvl w:val="2"/>
-          <w:numId w:val="1"/>
-        </w:numPr>
+        <w:ind w:left="2160"/>
       </w:pPr>
       <w:r>
         <w:rPr>
@@ -869,10 +844,7 @@
     <w:p>
       <w:pPr>
         <w:pStyle w:val="ListParagraph"/>
-        <w:numPr>
-          <w:ilvl w:val="2"/>
-          <w:numId w:val="1"/>
-        </w:numPr>
+        <w:ind w:left="2160"/>
       </w:pPr>
       <w:r>
         <w:rPr>
@@ -896,10 +868,7 @@
     <w:p>
       <w:pPr>
         <w:pStyle w:val="ListParagraph"/>
-        <w:numPr>
-          <w:ilvl w:val="2"/>
-          <w:numId w:val="1"/>
-        </w:numPr>
+        <w:ind w:left="2160"/>
       </w:pPr>
       <w:r>
         <w:rPr>
@@ -923,10 +892,7 @@
     <w:p>
       <w:pPr>
         <w:pStyle w:val="ListParagraph"/>
-        <w:numPr>
-          <w:ilvl w:val="2"/>
-          <w:numId w:val="1"/>
-        </w:numPr>
+        <w:ind w:left="2160"/>
         <w:rPr>
           <w:color w:val="00B050"/>
         </w:rPr>
@@ -971,10 +937,7 @@
     <w:p>
       <w:pPr>
         <w:pStyle w:val="ListParagraph"/>
-        <w:numPr>
-          <w:ilvl w:val="2"/>
-          <w:numId w:val="1"/>
-        </w:numPr>
+        <w:ind w:left="2160"/>
       </w:pPr>
       <w:r>
         <w:rPr>
@@ -1028,10 +991,7 @@
     <w:p>
       <w:pPr>
         <w:pStyle w:val="ListParagraph"/>
-        <w:numPr>
-          <w:ilvl w:val="2"/>
-          <w:numId w:val="1"/>
-        </w:numPr>
+        <w:ind w:left="2160"/>
         <w:rPr>
           <w:color w:val="00B050"/>
         </w:rPr>
@@ -1058,10 +1018,7 @@
     <w:p>
       <w:pPr>
         <w:pStyle w:val="ListParagraph"/>
-        <w:numPr>
-          <w:ilvl w:val="2"/>
-          <w:numId w:val="1"/>
-        </w:numPr>
+        <w:ind w:left="2160"/>
         <w:rPr>
           <w:color w:val="00B050"/>
         </w:rPr>
@@ -1094,10 +1051,7 @@
     <w:p>
       <w:pPr>
         <w:pStyle w:val="ListParagraph"/>
-        <w:numPr>
-          <w:ilvl w:val="2"/>
-          <w:numId w:val="1"/>
-        </w:numPr>
+        <w:ind w:left="2160"/>
         <w:rPr>
           <w:color w:val="00B050"/>
         </w:rPr>
@@ -1124,10 +1078,7 @@
     <w:p>
       <w:pPr>
         <w:pStyle w:val="ListParagraph"/>
-        <w:numPr>
-          <w:ilvl w:val="2"/>
-          <w:numId w:val="1"/>
-        </w:numPr>
+        <w:ind w:left="2160"/>
       </w:pPr>
       <w:r>
         <w:rPr>
@@ -1144,8 +1095,27 @@
           <w:numId w:val="1"/>
         </w:numPr>
       </w:pPr>
-      <w:bookmarkStart w:id="0" w:name="_GoBack"/>
-      <w:bookmarkEnd w:id="0"/>
+      <w:r>
+        <w:t>Initialize Docker SWARM</w:t>
+      </w:r>
+    </w:p>
+    <w:p>
+      <w:pPr>
+        <w:pStyle w:val="ListParagraph"/>
+        <w:ind w:left="1440"/>
+      </w:pPr>
+      <w:r>
+        <w:t>docker swarm init</w:t>
+      </w:r>
+    </w:p>
+    <w:p>
+      <w:pPr>
+        <w:pStyle w:val="ListParagraph"/>
+        <w:numPr>
+          <w:ilvl w:val="0"/>
+          <w:numId w:val="1"/>
+        </w:numPr>
+      </w:pPr>
       <w:r>
         <w:t xml:space="preserve">Deploy </w:t>
       </w:r>

</xml_diff>

<commit_message>
USB Ethernet on headless install
Added USB Ethernet that does not require a Cat 5e cable
</commit_message>
<xml_diff>
--- a/Docker on Raspberry Pi Zero W.docx
+++ b/Docker on Raspberry Pi Zero W.docx
@@ -1,6 +1,6 @@
 
 <file path=word/document.xml><?xml version="1.0" encoding="utf-8"?>
-<w:document xmlns:wpc="http://schemas.microsoft.com/office/word/2010/wordprocessingCanvas" xmlns:mo="http://schemas.microsoft.com/office/mac/office/2008/main" xmlns:mc="http://schemas.openxmlformats.org/markup-compatibility/2006" xmlns:mv="urn:schemas-microsoft-com:mac:vml" xmlns:o="urn:schemas-microsoft-com:office:office" xmlns:r="http://schemas.openxmlformats.org/officeDocument/2006/relationships" xmlns:m="http://schemas.openxmlformats.org/officeDocument/2006/math" xmlns:v="urn:schemas-microsoft-com:vml" xmlns:wp14="http://schemas.microsoft.com/office/word/2010/wordprocessingDrawing" xmlns:wp="http://schemas.openxmlformats.org/drawingml/2006/wordprocessingDrawing" xmlns:w10="urn:schemas-microsoft-com:office:word" xmlns:w="http://schemas.openxmlformats.org/wordprocessingml/2006/main" xmlns:w14="http://schemas.microsoft.com/office/word/2010/wordml" xmlns:w15="http://schemas.microsoft.com/office/word/2012/wordml" xmlns:wpg="http://schemas.microsoft.com/office/word/2010/wordprocessingGroup" xmlns:wpi="http://schemas.microsoft.com/office/word/2010/wordprocessingInk" xmlns:wne="http://schemas.microsoft.com/office/word/2006/wordml" xmlns:wps="http://schemas.microsoft.com/office/word/2010/wordprocessingShape" mc:Ignorable="w14 w15 wp14">
+<w:document xmlns:wpc="http://schemas.microsoft.com/office/word/2010/wordprocessingCanvas" xmlns:cx="http://schemas.microsoft.com/office/drawing/2014/chartex" xmlns:cx1="http://schemas.microsoft.com/office/drawing/2015/9/8/chartex" xmlns:cx2="http://schemas.microsoft.com/office/drawing/2015/10/21/chartex" xmlns:cx3="http://schemas.microsoft.com/office/drawing/2016/5/9/chartex" xmlns:cx4="http://schemas.microsoft.com/office/drawing/2016/5/10/chartex" xmlns:cx5="http://schemas.microsoft.com/office/drawing/2016/5/11/chartex" xmlns:cx6="http://schemas.microsoft.com/office/drawing/2016/5/12/chartex" xmlns:cx7="http://schemas.microsoft.com/office/drawing/2016/5/13/chartex" xmlns:cx8="http://schemas.microsoft.com/office/drawing/2016/5/14/chartex" xmlns:mc="http://schemas.openxmlformats.org/markup-compatibility/2006" xmlns:aink="http://schemas.microsoft.com/office/drawing/2016/ink" xmlns:am3d="http://schemas.microsoft.com/office/drawing/2017/model3d" xmlns:o="urn:schemas-microsoft-com:office:office" xmlns:r="http://schemas.openxmlformats.org/officeDocument/2006/relationships" xmlns:m="http://schemas.openxmlformats.org/officeDocument/2006/math" xmlns:v="urn:schemas-microsoft-com:vml" xmlns:wp14="http://schemas.microsoft.com/office/word/2010/wordprocessingDrawing" xmlns:wp="http://schemas.openxmlformats.org/drawingml/2006/wordprocessingDrawing" xmlns:w10="urn:schemas-microsoft-com:office:word" xmlns:w="http://schemas.openxmlformats.org/wordprocessingml/2006/main" xmlns:w14="http://schemas.microsoft.com/office/word/2010/wordml" xmlns:w15="http://schemas.microsoft.com/office/word/2012/wordml" xmlns:w16cid="http://schemas.microsoft.com/office/word/2016/wordml/cid" xmlns:w16se="http://schemas.microsoft.com/office/word/2015/wordml/symex" xmlns:wpg="http://schemas.microsoft.com/office/word/2010/wordprocessingGroup" xmlns:wpi="http://schemas.microsoft.com/office/word/2010/wordprocessingInk" xmlns:wne="http://schemas.microsoft.com/office/word/2006/wordml" xmlns:wps="http://schemas.microsoft.com/office/word/2010/wordprocessingShape" mc:Ignorable="w14 w15 w16se w16cid wp14">
   <w:body>
     <w:p>
       <w:pPr>
@@ -191,7 +191,15 @@
         </w:numPr>
       </w:pPr>
       <w:r>
-        <w:t>Add SSH and Wifi configuration files to the Micro SD card</w:t>
+        <w:t xml:space="preserve">Add SSH and </w:t>
+      </w:r>
+      <w:proofErr w:type="spellStart"/>
+      <w:r>
+        <w:t>Wifi</w:t>
+      </w:r>
+      <w:proofErr w:type="spellEnd"/>
+      <w:r>
+        <w:t xml:space="preserve"> configuration files to the Micro SD card</w:t>
       </w:r>
     </w:p>
     <w:p>
@@ -239,7 +247,15 @@
         <w:t>”</w:t>
       </w:r>
       <w:r>
-        <w:t xml:space="preserve"> on the micro sd card</w:t>
+        <w:t xml:space="preserve"> on the micro </w:t>
+      </w:r>
+      <w:proofErr w:type="spellStart"/>
+      <w:r>
+        <w:t>sd</w:t>
+      </w:r>
+      <w:proofErr w:type="spellEnd"/>
+      <w:r>
+        <w:t xml:space="preserve"> card</w:t>
       </w:r>
     </w:p>
     <w:p>
@@ -256,17 +272,35 @@
       <w:r>
         <w:t>“</w:t>
       </w:r>
+      <w:proofErr w:type="spellStart"/>
       <w:r>
         <w:rPr>
           <w:b/>
         </w:rPr>
-        <w:t>wpa_supplicant.conf</w:t>
-      </w:r>
+        <w:t>wpa_</w:t>
+      </w:r>
+      <w:proofErr w:type="gramStart"/>
+      <w:r>
+        <w:rPr>
+          <w:b/>
+        </w:rPr>
+        <w:t>supplicant.conf</w:t>
+      </w:r>
+      <w:proofErr w:type="spellEnd"/>
+      <w:proofErr w:type="gramEnd"/>
       <w:r>
         <w:t>”</w:t>
       </w:r>
       <w:r>
-        <w:t xml:space="preserve"> on the micro sd card</w:t>
+        <w:t xml:space="preserve"> on the micro </w:t>
+      </w:r>
+      <w:proofErr w:type="spellStart"/>
+      <w:r>
+        <w:t>sd</w:t>
+      </w:r>
+      <w:proofErr w:type="spellEnd"/>
+      <w:r>
+        <w:t xml:space="preserve"> card</w:t>
       </w:r>
       <w:r>
         <w:t>:</w:t>
@@ -293,12 +327,42 @@
           <w:color w:val="BF8F00" w:themeColor="accent4" w:themeShade="BF"/>
         </w:rPr>
       </w:pPr>
-      <w:r>
-        <w:rPr>
-          <w:color w:val="BF8F00" w:themeColor="accent4" w:themeShade="BF"/>
-        </w:rPr>
-        <w:t>ctrl_interface=DIR=/var/run/wpa_supplicant GROUP=netdev</w:t>
-      </w:r>
+      <w:proofErr w:type="spellStart"/>
+      <w:r>
+        <w:rPr>
+          <w:color w:val="BF8F00" w:themeColor="accent4" w:themeShade="BF"/>
+        </w:rPr>
+        <w:t>ctrl_interface</w:t>
+      </w:r>
+      <w:proofErr w:type="spellEnd"/>
+      <w:r>
+        <w:rPr>
+          <w:color w:val="BF8F00" w:themeColor="accent4" w:themeShade="BF"/>
+        </w:rPr>
+        <w:t>=DIR=/var/run/</w:t>
+      </w:r>
+      <w:proofErr w:type="spellStart"/>
+      <w:r>
+        <w:rPr>
+          <w:color w:val="BF8F00" w:themeColor="accent4" w:themeShade="BF"/>
+        </w:rPr>
+        <w:t>wpa_supplicant</w:t>
+      </w:r>
+      <w:proofErr w:type="spellEnd"/>
+      <w:r>
+        <w:rPr>
+          <w:color w:val="BF8F00" w:themeColor="accent4" w:themeShade="BF"/>
+        </w:rPr>
+        <w:t xml:space="preserve"> GROUP=</w:t>
+      </w:r>
+      <w:proofErr w:type="spellStart"/>
+      <w:r>
+        <w:rPr>
+          <w:color w:val="BF8F00" w:themeColor="accent4" w:themeShade="BF"/>
+        </w:rPr>
+        <w:t>netdev</w:t>
+      </w:r>
+      <w:proofErr w:type="spellEnd"/>
     </w:p>
     <w:p>
       <w:pPr>
@@ -307,11 +371,19 @@
           <w:color w:val="BF8F00" w:themeColor="accent4" w:themeShade="BF"/>
         </w:rPr>
       </w:pPr>
-      <w:r>
-        <w:rPr>
-          <w:color w:val="BF8F00" w:themeColor="accent4" w:themeShade="BF"/>
-        </w:rPr>
-        <w:t>update_config=1</w:t>
+      <w:proofErr w:type="spellStart"/>
+      <w:r>
+        <w:rPr>
+          <w:color w:val="BF8F00" w:themeColor="accent4" w:themeShade="BF"/>
+        </w:rPr>
+        <w:t>update_config</w:t>
+      </w:r>
+      <w:proofErr w:type="spellEnd"/>
+      <w:r>
+        <w:rPr>
+          <w:color w:val="BF8F00" w:themeColor="accent4" w:themeShade="BF"/>
+        </w:rPr>
+        <w:t>=1</w:t>
       </w:r>
     </w:p>
     <w:p>
@@ -333,8 +405,16 @@
         <w:rPr>
           <w:color w:val="BF8F00" w:themeColor="accent4" w:themeShade="BF"/>
         </w:rPr>
-        <w:t>network={</w:t>
-      </w:r>
+        <w:t>network</w:t>
+      </w:r>
+      <w:proofErr w:type="gramStart"/>
+      <w:r>
+        <w:rPr>
+          <w:color w:val="BF8F00" w:themeColor="accent4" w:themeShade="BF"/>
+        </w:rPr>
+        <w:t>={</w:t>
+      </w:r>
+      <w:proofErr w:type="gramEnd"/>
     </w:p>
     <w:p>
       <w:pPr>
@@ -347,7 +427,21 @@
         <w:rPr>
           <w:color w:val="BF8F00" w:themeColor="accent4" w:themeShade="BF"/>
         </w:rPr>
-        <w:t xml:space="preserve"> ssid="HIVEPIWIFI"</w:t>
+        <w:t xml:space="preserve"> </w:t>
+      </w:r>
+      <w:proofErr w:type="spellStart"/>
+      <w:r>
+        <w:rPr>
+          <w:color w:val="BF8F00" w:themeColor="accent4" w:themeShade="BF"/>
+        </w:rPr>
+        <w:t>ssid</w:t>
+      </w:r>
+      <w:proofErr w:type="spellEnd"/>
+      <w:r>
+        <w:rPr>
+          <w:color w:val="BF8F00" w:themeColor="accent4" w:themeShade="BF"/>
+        </w:rPr>
+        <w:t>="HIVEPIWIFI"</w:t>
       </w:r>
     </w:p>
     <w:p>
@@ -361,7 +455,21 @@
         <w:rPr>
           <w:color w:val="BF8F00" w:themeColor="accent4" w:themeShade="BF"/>
         </w:rPr>
-        <w:t xml:space="preserve"> scan_ssid=1</w:t>
+        <w:t xml:space="preserve"> </w:t>
+      </w:r>
+      <w:proofErr w:type="spellStart"/>
+      <w:r>
+        <w:rPr>
+          <w:color w:val="BF8F00" w:themeColor="accent4" w:themeShade="BF"/>
+        </w:rPr>
+        <w:t>scan_ssid</w:t>
+      </w:r>
+      <w:proofErr w:type="spellEnd"/>
+      <w:r>
+        <w:rPr>
+          <w:color w:val="BF8F00" w:themeColor="accent4" w:themeShade="BF"/>
+        </w:rPr>
+        <w:t>=1</w:t>
       </w:r>
     </w:p>
     <w:p>
@@ -375,7 +483,21 @@
         <w:rPr>
           <w:color w:val="BF8F00" w:themeColor="accent4" w:themeShade="BF"/>
         </w:rPr>
-        <w:t xml:space="preserve"> psk="HIVEPIWIFIPASSWORD"</w:t>
+        <w:t xml:space="preserve"> </w:t>
+      </w:r>
+      <w:proofErr w:type="spellStart"/>
+      <w:r>
+        <w:rPr>
+          <w:color w:val="BF8F00" w:themeColor="accent4" w:themeShade="BF"/>
+        </w:rPr>
+        <w:t>psk</w:t>
+      </w:r>
+      <w:proofErr w:type="spellEnd"/>
+      <w:r>
+        <w:rPr>
+          <w:color w:val="BF8F00" w:themeColor="accent4" w:themeShade="BF"/>
+        </w:rPr>
+        <w:t>="HIVEPIWIFIPASSWORD"</w:t>
       </w:r>
     </w:p>
     <w:p>
@@ -389,7 +511,21 @@
         <w:rPr>
           <w:color w:val="BF8F00" w:themeColor="accent4" w:themeShade="BF"/>
         </w:rPr>
-        <w:t xml:space="preserve"> key_mgmt=WPA-PSK</w:t>
+        <w:t xml:space="preserve"> </w:t>
+      </w:r>
+      <w:proofErr w:type="spellStart"/>
+      <w:r>
+        <w:rPr>
+          <w:color w:val="BF8F00" w:themeColor="accent4" w:themeShade="BF"/>
+        </w:rPr>
+        <w:t>key_mgmt</w:t>
+      </w:r>
+      <w:proofErr w:type="spellEnd"/>
+      <w:r>
+        <w:rPr>
+          <w:color w:val="BF8F00" w:themeColor="accent4" w:themeShade="BF"/>
+        </w:rPr>
+        <w:t>=WPA-PSK</w:t>
       </w:r>
     </w:p>
     <w:p>
@@ -415,109 +551,86 @@
         </w:numPr>
       </w:pPr>
       <w:r>
-        <w:t xml:space="preserve">Power </w:t>
-      </w:r>
-      <w:r>
-        <w:t>on</w:t>
-      </w:r>
-      <w:r>
-        <w:t xml:space="preserve"> the Raspberry Pi</w:t>
-      </w:r>
-    </w:p>
-    <w:p>
-      <w:pPr>
-        <w:pStyle w:val="ListParagraph"/>
-        <w:numPr>
-          <w:ilvl w:val="1"/>
-          <w:numId w:val="1"/>
-        </w:numPr>
-      </w:pPr>
-      <w:r>
-        <w:t xml:space="preserve">Put the micro </w:t>
-      </w:r>
-      <w:r>
-        <w:t>SD</w:t>
-      </w:r>
-      <w:r>
-        <w:t xml:space="preserve"> card into the PI zero</w:t>
-      </w:r>
-    </w:p>
-    <w:p>
-      <w:pPr>
-        <w:pStyle w:val="ListParagraph"/>
-        <w:numPr>
-          <w:ilvl w:val="1"/>
-          <w:numId w:val="1"/>
-        </w:numPr>
-      </w:pPr>
-      <w:r>
-        <w:t xml:space="preserve">Put the Pi Zero into the </w:t>
-      </w:r>
-      <w:r>
-        <w:t>its</w:t>
-      </w:r>
-      <w:r>
-        <w:t xml:space="preserve"> case</w:t>
-      </w:r>
-    </w:p>
-    <w:p>
-      <w:pPr>
-        <w:pStyle w:val="ListParagraph"/>
-        <w:numPr>
-          <w:ilvl w:val="1"/>
-          <w:numId w:val="1"/>
-        </w:numPr>
-      </w:pPr>
-      <w:r>
-        <w:t>Connect the Micro USB cable and power block</w:t>
-      </w:r>
-    </w:p>
-    <w:p>
-      <w:pPr>
-        <w:pStyle w:val="ListParagraph"/>
-        <w:numPr>
-          <w:ilvl w:val="1"/>
-          <w:numId w:val="1"/>
-        </w:numPr>
-      </w:pPr>
-      <w:r>
-        <w:t>Plug the raspberry pi into the wall outlet</w:t>
-      </w:r>
-    </w:p>
-    <w:p>
-      <w:pPr>
-        <w:pStyle w:val="ListParagraph"/>
-        <w:numPr>
-          <w:ilvl w:val="0"/>
-          <w:numId w:val="1"/>
-        </w:numPr>
-      </w:pPr>
-      <w:r>
-        <w:t>Log into your Raspberry Pi</w:t>
-      </w:r>
-    </w:p>
-    <w:p>
-      <w:pPr>
-        <w:pStyle w:val="ListParagraph"/>
-        <w:numPr>
-          <w:ilvl w:val="1"/>
-          <w:numId w:val="1"/>
-        </w:numPr>
-      </w:pPr>
-      <w:r>
-        <w:t>Connect your laptop to the wifi network</w:t>
-      </w:r>
-    </w:p>
-    <w:p>
-      <w:pPr>
-        <w:pStyle w:val="ListParagraph"/>
-        <w:numPr>
-          <w:ilvl w:val="1"/>
-          <w:numId w:val="1"/>
-        </w:numPr>
-      </w:pPr>
-      <w:r>
-        <w:t>Log into your raspberry pi via “ssh pi@raspberrypi” from your favorite terminal such as Putty</w:t>
+        <w:t xml:space="preserve">Add USB Ethernet to your </w:t>
+      </w:r>
+      <w:proofErr w:type="spellStart"/>
+      <w:r>
+        <w:t>Rapberry</w:t>
+      </w:r>
+      <w:proofErr w:type="spellEnd"/>
+      <w:r>
+        <w:t xml:space="preserve"> PI</w:t>
+      </w:r>
+    </w:p>
+    <w:p>
+      <w:pPr>
+        <w:pStyle w:val="ListParagraph"/>
+        <w:numPr>
+          <w:ilvl w:val="1"/>
+          <w:numId w:val="1"/>
+        </w:numPr>
+      </w:pPr>
+      <w:hyperlink r:id="rId10" w:history="1">
+        <w:r>
+          <w:rPr>
+            <w:rStyle w:val="Hyperlink"/>
+          </w:rPr>
+          <w:t>https://gist.github.com</w:t>
+        </w:r>
+        <w:r>
+          <w:rPr>
+            <w:rStyle w:val="Hyperlink"/>
+          </w:rPr>
+          <w:t>/</w:t>
+        </w:r>
+        <w:r>
+          <w:rPr>
+            <w:rStyle w:val="Hyperlink"/>
+          </w:rPr>
+          <w:t>gbaman/975e2db164b3ca2b51ae11e45e8fd40a</w:t>
+        </w:r>
+      </w:hyperlink>
+    </w:p>
+    <w:p>
+      <w:pPr>
+        <w:pStyle w:val="ListParagraph"/>
+        <w:numPr>
+          <w:ilvl w:val="1"/>
+          <w:numId w:val="1"/>
+        </w:numPr>
+      </w:pPr>
+      <w:r>
+        <w:rPr>
+          <w:rFonts w:ascii="Helvetica" w:hAnsi="Helvetica"/>
+          <w:color w:val="24292E"/>
+          <w:shd w:val="clear" w:color="auto" w:fill="FFFFFF"/>
+        </w:rPr>
+        <w:t>vi</w:t>
+      </w:r>
+      <w:r>
+        <w:rPr>
+          <w:rFonts w:ascii="Helvetica" w:hAnsi="Helvetica"/>
+          <w:color w:val="24292E"/>
+          <w:shd w:val="clear" w:color="auto" w:fill="FFFFFF"/>
+        </w:rPr>
+        <w:t> </w:t>
+      </w:r>
+      <w:r>
+        <w:rPr>
+          <w:rStyle w:val="HTMLCode"/>
+          <w:rFonts w:ascii="Consolas" w:eastAsiaTheme="minorHAnsi" w:hAnsi="Consolas" w:cs="Consolas"/>
+          <w:b/>
+          <w:color w:val="24292E"/>
+        </w:rPr>
+        <w:t>config.txt</w:t>
+      </w:r>
+      <w:r>
+        <w:rPr>
+          <w:rFonts w:ascii="Helvetica" w:hAnsi="Helvetica"/>
+          <w:color w:val="24292E"/>
+          <w:shd w:val="clear" w:color="auto" w:fill="FFFFFF"/>
+        </w:rPr>
+        <w:t> </w:t>
       </w:r>
     </w:p>
     <w:p>
@@ -528,17 +641,31 @@
           <w:numId w:val="1"/>
         </w:numPr>
       </w:pPr>
-      <w:r>
-        <w:t>Username:</w:t>
-      </w:r>
-      <w:r>
-        <w:tab/>
-      </w:r>
-      <w:r>
-        <w:rPr>
-          <w:color w:val="00B050"/>
-        </w:rPr>
-        <w:t>pi</w:t>
+      <w:proofErr w:type="spellStart"/>
+      <w:r>
+        <w:rPr>
+          <w:rStyle w:val="HTMLCode"/>
+          <w:rFonts w:ascii="Consolas" w:eastAsiaTheme="minorHAnsi" w:hAnsi="Consolas" w:cs="Consolas"/>
+          <w:color w:val="24292E"/>
+        </w:rPr>
+        <w:t>dtoverlay</w:t>
+      </w:r>
+      <w:proofErr w:type="spellEnd"/>
+      <w:r>
+        <w:rPr>
+          <w:rStyle w:val="HTMLCode"/>
+          <w:rFonts w:ascii="Consolas" w:eastAsiaTheme="minorHAnsi" w:hAnsi="Consolas" w:cs="Consolas"/>
+          <w:color w:val="24292E"/>
+        </w:rPr>
+        <w:t>=dwc2</w:t>
+      </w:r>
+      <w:r>
+        <w:rPr>
+          <w:rFonts w:ascii="Helvetica" w:hAnsi="Helvetica"/>
+          <w:color w:val="24292E"/>
+          <w:shd w:val="clear" w:color="auto" w:fill="FFFFFF"/>
+        </w:rPr>
+        <w:t> on a new line, then save the file.</w:t>
       </w:r>
     </w:p>
     <w:p>
@@ -550,93 +677,192 @@
         </w:numPr>
       </w:pPr>
       <w:r>
-        <w:t>Host</w:t>
-      </w:r>
-      <w:r>
-        <w:t>name:</w:t>
-      </w:r>
-      <w:r>
-        <w:tab/>
-      </w:r>
-      <w:r>
-        <w:rPr>
-          <w:color w:val="00B050"/>
-        </w:rPr>
-        <w:t>raspberrypi</w:t>
-      </w:r>
-    </w:p>
-    <w:p>
-      <w:pPr>
-        <w:pStyle w:val="ListParagraph"/>
-        <w:numPr>
-          <w:ilvl w:val="1"/>
-          <w:numId w:val="1"/>
-        </w:numPr>
-      </w:pPr>
-      <w:r>
-        <w:t xml:space="preserve">Let’s confirm </w:t>
-      </w:r>
-      <w:r>
-        <w:t>the Raspberry Pi is</w:t>
-      </w:r>
-      <w:r>
-        <w:t xml:space="preserve"> online</w:t>
-      </w:r>
-    </w:p>
-    <w:p>
-      <w:pPr>
-        <w:pStyle w:val="ListParagraph"/>
-        <w:numPr>
-          <w:ilvl w:val="2"/>
-          <w:numId w:val="1"/>
-        </w:numPr>
-      </w:pPr>
-      <w:r>
-        <w:t>ping –c 4 www.google.com</w:t>
-      </w:r>
-    </w:p>
-    <w:p>
-      <w:pPr>
-        <w:pStyle w:val="ListParagraph"/>
-        <w:numPr>
-          <w:ilvl w:val="0"/>
-          <w:numId w:val="1"/>
-        </w:numPr>
-      </w:pPr>
-      <w:r>
-        <w:t>Let’s</w:t>
-      </w:r>
-      <w:r>
-        <w:t xml:space="preserve"> add software to the Raspberry Pi Zero W</w:t>
-      </w:r>
-    </w:p>
-    <w:p>
-      <w:pPr>
-        <w:pStyle w:val="ListParagraph"/>
-        <w:numPr>
-          <w:ilvl w:val="1"/>
-          <w:numId w:val="1"/>
-        </w:numPr>
-      </w:pPr>
-      <w:r>
-        <w:t>Switch user to root for software installation</w:t>
-      </w:r>
-    </w:p>
-    <w:p>
-      <w:pPr>
-        <w:pStyle w:val="ListParagraph"/>
-        <w:ind w:left="2160"/>
-        <w:rPr>
-          <w:color w:val="00B050"/>
-        </w:rPr>
-      </w:pPr>
+        <w:rPr>
+          <w:rFonts w:ascii="Helvetica" w:hAnsi="Helvetica"/>
+          <w:color w:val="24292E"/>
+          <w:shd w:val="clear" w:color="auto" w:fill="FFFFFF"/>
+        </w:rPr>
+        <w:t>open up the </w:t>
+      </w:r>
+      <w:r>
+        <w:rPr>
+          <w:rStyle w:val="HTMLCode"/>
+          <w:rFonts w:ascii="Consolas" w:eastAsiaTheme="minorHAnsi" w:hAnsi="Consolas" w:cs="Consolas"/>
+          <w:color w:val="24292E"/>
+        </w:rPr>
+        <w:t>cmdline.txt</w:t>
+      </w:r>
+      <w:r>
+        <w:rPr>
+          <w:rFonts w:ascii="Helvetica" w:hAnsi="Helvetica"/>
+          <w:color w:val="24292E"/>
+          <w:shd w:val="clear" w:color="auto" w:fill="FFFFFF"/>
+        </w:rPr>
+        <w:t xml:space="preserve">. Be careful with this file, it is very picky with its formatting! Each parameter is </w:t>
+      </w:r>
+      <w:proofErr w:type="spellStart"/>
+      <w:r>
+        <w:rPr>
+          <w:rFonts w:ascii="Helvetica" w:hAnsi="Helvetica"/>
+          <w:color w:val="24292E"/>
+          <w:shd w:val="clear" w:color="auto" w:fill="FFFFFF"/>
+        </w:rPr>
+        <w:t>seperated</w:t>
+      </w:r>
+      <w:proofErr w:type="spellEnd"/>
+      <w:r>
+        <w:rPr>
+          <w:rFonts w:ascii="Helvetica" w:hAnsi="Helvetica"/>
+          <w:color w:val="24292E"/>
+          <w:shd w:val="clear" w:color="auto" w:fill="FFFFFF"/>
+        </w:rPr>
+        <w:t xml:space="preserve"> by a single space (it does not use newlines). Insert </w:t>
+      </w:r>
+      <w:r>
+        <w:rPr>
+          <w:rStyle w:val="HTMLCode"/>
+          <w:rFonts w:ascii="Consolas" w:eastAsiaTheme="minorHAnsi" w:hAnsi="Consolas" w:cs="Consolas"/>
+          <w:color w:val="BF8F00" w:themeColor="accent4" w:themeShade="BF"/>
+        </w:rPr>
+        <w:t>modules-load=dwc2,g_ether</w:t>
+      </w:r>
+      <w:r>
+        <w:rPr>
+          <w:rFonts w:ascii="Helvetica" w:hAnsi="Helvetica"/>
+          <w:color w:val="24292E"/>
+          <w:shd w:val="clear" w:color="auto" w:fill="FFFFFF"/>
+        </w:rPr>
+        <w:t> after </w:t>
+      </w:r>
+      <w:proofErr w:type="spellStart"/>
+      <w:r>
+        <w:rPr>
+          <w:rStyle w:val="HTMLCode"/>
+          <w:rFonts w:ascii="Consolas" w:eastAsiaTheme="minorHAnsi" w:hAnsi="Consolas" w:cs="Consolas"/>
+          <w:color w:val="24292E"/>
+        </w:rPr>
+        <w:t>rootwait</w:t>
+      </w:r>
+      <w:proofErr w:type="spellEnd"/>
+      <w:r>
+        <w:rPr>
+          <w:rFonts w:ascii="Helvetica" w:hAnsi="Helvetica"/>
+          <w:color w:val="24292E"/>
+          <w:shd w:val="clear" w:color="auto" w:fill="FFFFFF"/>
+        </w:rPr>
+        <w:t>. </w:t>
+      </w:r>
       <w:bookmarkStart w:id="0" w:name="_GoBack"/>
       <w:bookmarkEnd w:id="0"/>
-      <w:r>
-        <w:rPr>
-          <w:color w:val="00B050"/>
-        </w:rPr>
-        <w:t>sudo -i</w:t>
+    </w:p>
+    <w:p>
+      <w:pPr>
+        <w:pStyle w:val="ListParagraph"/>
+        <w:numPr>
+          <w:ilvl w:val="0"/>
+          <w:numId w:val="1"/>
+        </w:numPr>
+      </w:pPr>
+      <w:r>
+        <w:t xml:space="preserve">Power </w:t>
+      </w:r>
+      <w:r>
+        <w:t>on</w:t>
+      </w:r>
+      <w:r>
+        <w:t xml:space="preserve"> the Raspberry Pi</w:t>
+      </w:r>
+    </w:p>
+    <w:p>
+      <w:pPr>
+        <w:pStyle w:val="ListParagraph"/>
+        <w:numPr>
+          <w:ilvl w:val="1"/>
+          <w:numId w:val="1"/>
+        </w:numPr>
+      </w:pPr>
+      <w:r>
+        <w:t xml:space="preserve">Put the micro </w:t>
+      </w:r>
+      <w:r>
+        <w:t>SD</w:t>
+      </w:r>
+      <w:r>
+        <w:t xml:space="preserve"> card into the PI zero</w:t>
+      </w:r>
+    </w:p>
+    <w:p>
+      <w:pPr>
+        <w:pStyle w:val="ListParagraph"/>
+        <w:numPr>
+          <w:ilvl w:val="1"/>
+          <w:numId w:val="1"/>
+        </w:numPr>
+      </w:pPr>
+      <w:r>
+        <w:t xml:space="preserve">Put the Pi Zero into the </w:t>
+      </w:r>
+      <w:r>
+        <w:t>its</w:t>
+      </w:r>
+      <w:r>
+        <w:t xml:space="preserve"> case</w:t>
+      </w:r>
+    </w:p>
+    <w:p>
+      <w:pPr>
+        <w:pStyle w:val="ListParagraph"/>
+        <w:numPr>
+          <w:ilvl w:val="1"/>
+          <w:numId w:val="1"/>
+        </w:numPr>
+      </w:pPr>
+      <w:r>
+        <w:t>Connect the Micro USB cable and power block</w:t>
+      </w:r>
+    </w:p>
+    <w:p>
+      <w:pPr>
+        <w:pStyle w:val="ListParagraph"/>
+        <w:numPr>
+          <w:ilvl w:val="1"/>
+          <w:numId w:val="1"/>
+        </w:numPr>
+      </w:pPr>
+      <w:r>
+        <w:t>Plug the raspberry pi into the wall outlet</w:t>
+      </w:r>
+    </w:p>
+    <w:p>
+      <w:pPr>
+        <w:pStyle w:val="ListParagraph"/>
+        <w:numPr>
+          <w:ilvl w:val="0"/>
+          <w:numId w:val="1"/>
+        </w:numPr>
+      </w:pPr>
+      <w:r>
+        <w:t>Log into your Raspberry Pi</w:t>
+      </w:r>
+    </w:p>
+    <w:p>
+      <w:pPr>
+        <w:pStyle w:val="ListParagraph"/>
+        <w:numPr>
+          <w:ilvl w:val="1"/>
+          <w:numId w:val="1"/>
+        </w:numPr>
+      </w:pPr>
+      <w:r>
+        <w:t xml:space="preserve">Connect your laptop to the </w:t>
+      </w:r>
+      <w:proofErr w:type="spellStart"/>
+      <w:r>
+        <w:t>wifi</w:t>
+      </w:r>
+      <w:proofErr w:type="spellEnd"/>
+      <w:r>
+        <w:t xml:space="preserve"> network</w:t>
       </w:r>
     </w:p>
     <w:p>
@@ -649,6 +875,161 @@
       </w:pPr>
       <w:r>
         <w:lastRenderedPageBreak/>
+        <w:t xml:space="preserve">Log into your raspberry pi via “ssh </w:t>
+      </w:r>
+      <w:proofErr w:type="spellStart"/>
+      <w:r>
+        <w:t>pi@raspberrypi</w:t>
+      </w:r>
+      <w:proofErr w:type="spellEnd"/>
+      <w:r>
+        <w:t>” from your favorite terminal such as Putty</w:t>
+      </w:r>
+    </w:p>
+    <w:p>
+      <w:pPr>
+        <w:pStyle w:val="ListParagraph"/>
+        <w:numPr>
+          <w:ilvl w:val="2"/>
+          <w:numId w:val="1"/>
+        </w:numPr>
+      </w:pPr>
+      <w:r>
+        <w:t>Username:</w:t>
+      </w:r>
+      <w:r>
+        <w:tab/>
+      </w:r>
+      <w:r>
+        <w:rPr>
+          <w:color w:val="00B050"/>
+        </w:rPr>
+        <w:t>pi</w:t>
+      </w:r>
+    </w:p>
+    <w:p>
+      <w:pPr>
+        <w:pStyle w:val="ListParagraph"/>
+        <w:numPr>
+          <w:ilvl w:val="2"/>
+          <w:numId w:val="1"/>
+        </w:numPr>
+      </w:pPr>
+      <w:r>
+        <w:t>Host</w:t>
+      </w:r>
+      <w:r>
+        <w:t>name:</w:t>
+      </w:r>
+      <w:r>
+        <w:tab/>
+      </w:r>
+      <w:proofErr w:type="spellStart"/>
+      <w:r>
+        <w:rPr>
+          <w:color w:val="00B050"/>
+        </w:rPr>
+        <w:t>raspberrypi</w:t>
+      </w:r>
+      <w:proofErr w:type="spellEnd"/>
+    </w:p>
+    <w:p>
+      <w:pPr>
+        <w:pStyle w:val="ListParagraph"/>
+        <w:numPr>
+          <w:ilvl w:val="1"/>
+          <w:numId w:val="1"/>
+        </w:numPr>
+      </w:pPr>
+      <w:r>
+        <w:t xml:space="preserve">Let’s confirm </w:t>
+      </w:r>
+      <w:r>
+        <w:t>the Raspberry Pi is</w:t>
+      </w:r>
+      <w:r>
+        <w:t xml:space="preserve"> online</w:t>
+      </w:r>
+    </w:p>
+    <w:p>
+      <w:pPr>
+        <w:pStyle w:val="ListParagraph"/>
+        <w:numPr>
+          <w:ilvl w:val="2"/>
+          <w:numId w:val="1"/>
+        </w:numPr>
+      </w:pPr>
+      <w:r>
+        <w:t>ping –c 4 www.google.com</w:t>
+      </w:r>
+    </w:p>
+    <w:p>
+      <w:pPr>
+        <w:pStyle w:val="ListParagraph"/>
+        <w:numPr>
+          <w:ilvl w:val="0"/>
+          <w:numId w:val="1"/>
+        </w:numPr>
+      </w:pPr>
+      <w:r>
+        <w:t>Let’s</w:t>
+      </w:r>
+      <w:r>
+        <w:t xml:space="preserve"> add software to the Raspberry Pi Zero W</w:t>
+      </w:r>
+    </w:p>
+    <w:p>
+      <w:pPr>
+        <w:pStyle w:val="ListParagraph"/>
+        <w:numPr>
+          <w:ilvl w:val="1"/>
+          <w:numId w:val="1"/>
+        </w:numPr>
+      </w:pPr>
+      <w:r>
+        <w:t>Switch user to root for software installation</w:t>
+      </w:r>
+    </w:p>
+    <w:p>
+      <w:pPr>
+        <w:pStyle w:val="ListParagraph"/>
+        <w:ind w:left="2160"/>
+        <w:rPr>
+          <w:color w:val="00B050"/>
+        </w:rPr>
+      </w:pPr>
+      <w:proofErr w:type="spellStart"/>
+      <w:r>
+        <w:rPr>
+          <w:color w:val="00B050"/>
+        </w:rPr>
+        <w:t>sudo</w:t>
+      </w:r>
+      <w:proofErr w:type="spellEnd"/>
+      <w:r>
+        <w:rPr>
+          <w:color w:val="00B050"/>
+        </w:rPr>
+        <w:t xml:space="preserve"> -</w:t>
+      </w:r>
+      <w:proofErr w:type="spellStart"/>
+      <w:r>
+        <w:rPr>
+          <w:color w:val="00B050"/>
+        </w:rPr>
+        <w:t>i</w:t>
+      </w:r>
+      <w:proofErr w:type="spellEnd"/>
+    </w:p>
+    <w:p>
+      <w:pPr>
+        <w:pStyle w:val="ListParagraph"/>
+        <w:numPr>
+          <w:ilvl w:val="1"/>
+          <w:numId w:val="1"/>
+        </w:numPr>
+      </w:pPr>
+      <w:r>
         <w:t>Update the aptitude software repository</w:t>
       </w:r>
     </w:p>
@@ -679,7 +1060,15 @@
         </w:numPr>
       </w:pPr>
       <w:r>
-        <w:t>Upgrade Raspbian OS</w:t>
+        <w:t xml:space="preserve">Upgrade </w:t>
+      </w:r>
+      <w:proofErr w:type="spellStart"/>
+      <w:r>
+        <w:t>Raspbian</w:t>
+      </w:r>
+      <w:proofErr w:type="spellEnd"/>
+      <w:r>
+        <w:t xml:space="preserve"> OS</w:t>
       </w:r>
     </w:p>
     <w:p>
@@ -769,7 +1158,21 @@
         <w:rPr>
           <w:color w:val="00B050"/>
         </w:rPr>
-        <w:t>curl -fsSL get.docker.com -o get-docker.sh</w:t>
+        <w:t>curl -</w:t>
+      </w:r>
+      <w:proofErr w:type="spellStart"/>
+      <w:r>
+        <w:rPr>
+          <w:color w:val="00B050"/>
+        </w:rPr>
+        <w:t>fsSL</w:t>
+      </w:r>
+      <w:proofErr w:type="spellEnd"/>
+      <w:r>
+        <w:rPr>
+          <w:color w:val="00B050"/>
+        </w:rPr>
+        <w:t xml:space="preserve"> get.docker.com -o get-docker.sh</w:t>
       </w:r>
     </w:p>
     <w:p>
@@ -777,11 +1180,33 @@
         <w:pStyle w:val="ListParagraph"/>
         <w:ind w:left="2160"/>
       </w:pPr>
-      <w:r>
-        <w:rPr>
-          <w:color w:val="00B050"/>
-        </w:rPr>
-        <w:t>sudo sh get-docker.sh</w:t>
+      <w:proofErr w:type="spellStart"/>
+      <w:r>
+        <w:rPr>
+          <w:color w:val="00B050"/>
+        </w:rPr>
+        <w:t>sudo</w:t>
+      </w:r>
+      <w:proofErr w:type="spellEnd"/>
+      <w:r>
+        <w:rPr>
+          <w:color w:val="00B050"/>
+        </w:rPr>
+        <w:t xml:space="preserve"> </w:t>
+      </w:r>
+      <w:proofErr w:type="spellStart"/>
+      <w:r>
+        <w:rPr>
+          <w:color w:val="00B050"/>
+        </w:rPr>
+        <w:t>sh</w:t>
+      </w:r>
+      <w:proofErr w:type="spellEnd"/>
+      <w:r>
+        <w:rPr>
+          <w:color w:val="00B050"/>
+        </w:rPr>
+        <w:t xml:space="preserve"> get-docker.sh</w:t>
       </w:r>
     </w:p>
     <w:p>
@@ -789,17 +1214,61 @@
         <w:pStyle w:val="ListParagraph"/>
         <w:ind w:left="2160"/>
       </w:pPr>
-      <w:r>
-        <w:rPr>
-          <w:color w:val="00B050"/>
-        </w:rPr>
-        <w:t xml:space="preserve">sudo </w:t>
-      </w:r>
-      <w:r>
-        <w:rPr>
-          <w:color w:val="00B050"/>
-        </w:rPr>
-        <w:t>usermod -aG docker pi</w:t>
+      <w:proofErr w:type="spellStart"/>
+      <w:r>
+        <w:rPr>
+          <w:color w:val="00B050"/>
+        </w:rPr>
+        <w:t>sudo</w:t>
+      </w:r>
+      <w:proofErr w:type="spellEnd"/>
+      <w:r>
+        <w:rPr>
+          <w:color w:val="00B050"/>
+        </w:rPr>
+        <w:t xml:space="preserve"> </w:t>
+      </w:r>
+      <w:proofErr w:type="spellStart"/>
+      <w:r>
+        <w:rPr>
+          <w:color w:val="00B050"/>
+        </w:rPr>
+        <w:t>usermod</w:t>
+      </w:r>
+      <w:proofErr w:type="spellEnd"/>
+      <w:r>
+        <w:rPr>
+          <w:color w:val="00B050"/>
+        </w:rPr>
+        <w:t xml:space="preserve"> -</w:t>
+      </w:r>
+      <w:proofErr w:type="spellStart"/>
+      <w:r>
+        <w:rPr>
+          <w:color w:val="00B050"/>
+        </w:rPr>
+        <w:t>aG</w:t>
+      </w:r>
+      <w:proofErr w:type="spellEnd"/>
+      <w:r>
+        <w:rPr>
+          <w:color w:val="00B050"/>
+        </w:rPr>
+        <w:t xml:space="preserve"> </w:t>
+      </w:r>
+      <w:proofErr w:type="spellStart"/>
+      <w:r>
+        <w:rPr>
+          <w:color w:val="00B050"/>
+        </w:rPr>
+        <w:t>docker</w:t>
+      </w:r>
+      <w:proofErr w:type="spellEnd"/>
+      <w:r>
+        <w:rPr>
+          <w:color w:val="00B050"/>
+        </w:rPr>
+        <w:t xml:space="preserve"> pi</w:t>
       </w:r>
     </w:p>
     <w:p>
@@ -814,7 +1283,15 @@
         <w:t>I</w:t>
       </w:r>
       <w:r>
-        <w:t>nstall docker-compose</w:t>
+        <w:t xml:space="preserve">nstall </w:t>
+      </w:r>
+      <w:proofErr w:type="spellStart"/>
+      <w:r>
+        <w:t>docker</w:t>
+      </w:r>
+      <w:proofErr w:type="spellEnd"/>
+      <w:r>
+        <w:t>-compose</w:t>
       </w:r>
     </w:p>
     <w:p>
@@ -826,7 +1303,21 @@
         <w:rPr>
           <w:color w:val="00B050"/>
         </w:rPr>
-        <w:t>pip install docker-compose</w:t>
+        <w:t xml:space="preserve">pip install </w:t>
+      </w:r>
+      <w:proofErr w:type="spellStart"/>
+      <w:r>
+        <w:rPr>
+          <w:color w:val="00B050"/>
+        </w:rPr>
+        <w:t>docker</w:t>
+      </w:r>
+      <w:proofErr w:type="spellEnd"/>
+      <w:r>
+        <w:rPr>
+          <w:color w:val="00B050"/>
+        </w:rPr>
+        <w:t>-compose</w:t>
       </w:r>
     </w:p>
     <w:p>
@@ -886,7 +1377,15 @@
         </w:numPr>
       </w:pPr>
       <w:r>
-        <w:t>Confirm docker version</w:t>
+        <w:t xml:space="preserve">Confirm </w:t>
+      </w:r>
+      <w:proofErr w:type="spellStart"/>
+      <w:r>
+        <w:t>docker</w:t>
+      </w:r>
+      <w:proofErr w:type="spellEnd"/>
+      <w:r>
+        <w:t xml:space="preserve"> version</w:t>
       </w:r>
     </w:p>
     <w:p>
@@ -897,11 +1396,19 @@
           <w:color w:val="00B050"/>
         </w:rPr>
       </w:pPr>
-      <w:r>
-        <w:rPr>
-          <w:color w:val="00B050"/>
-        </w:rPr>
-        <w:t>docker –</w:t>
+      <w:proofErr w:type="spellStart"/>
+      <w:r>
+        <w:rPr>
+          <w:color w:val="00B050"/>
+        </w:rPr>
+        <w:t>docker</w:t>
+      </w:r>
+      <w:proofErr w:type="spellEnd"/>
+      <w:r>
+        <w:rPr>
+          <w:color w:val="00B050"/>
+        </w:rPr>
+        <w:t xml:space="preserve"> –</w:t>
       </w:r>
       <w:r>
         <w:rPr>
@@ -931,7 +1438,15 @@
         </w:numPr>
       </w:pPr>
       <w:r>
-        <w:t>Confirm docker-compose version</w:t>
+        <w:t xml:space="preserve">Confirm </w:t>
+      </w:r>
+      <w:proofErr w:type="spellStart"/>
+      <w:r>
+        <w:t>docker</w:t>
+      </w:r>
+      <w:proofErr w:type="spellEnd"/>
+      <w:r>
+        <w:t>-compose version</w:t>
       </w:r>
     </w:p>
     <w:p>
@@ -939,11 +1454,19 @@
         <w:pStyle w:val="ListParagraph"/>
         <w:ind w:left="2160"/>
       </w:pPr>
-      <w:r>
-        <w:rPr>
-          <w:color w:val="00B050"/>
-        </w:rPr>
-        <w:t>docker-compose -</w:t>
+      <w:proofErr w:type="spellStart"/>
+      <w:r>
+        <w:rPr>
+          <w:color w:val="00B050"/>
+        </w:rPr>
+        <w:t>docker</w:t>
+      </w:r>
+      <w:proofErr w:type="spellEnd"/>
+      <w:r>
+        <w:rPr>
+          <w:color w:val="00B050"/>
+        </w:rPr>
+        <w:t>-compose -</w:t>
       </w:r>
       <w:r>
         <w:rPr>
@@ -996,12 +1519,28 @@
           <w:color w:val="00B050"/>
         </w:rPr>
       </w:pPr>
-      <w:r>
-        <w:rPr>
-          <w:color w:val="00B050"/>
-        </w:rPr>
-        <w:t>sudo -i</w:t>
-      </w:r>
+      <w:proofErr w:type="spellStart"/>
+      <w:r>
+        <w:rPr>
+          <w:color w:val="00B050"/>
+        </w:rPr>
+        <w:t>sudo</w:t>
+      </w:r>
+      <w:proofErr w:type="spellEnd"/>
+      <w:r>
+        <w:rPr>
+          <w:color w:val="00B050"/>
+        </w:rPr>
+        <w:t xml:space="preserve"> -</w:t>
+      </w:r>
+      <w:proofErr w:type="spellStart"/>
+      <w:r>
+        <w:rPr>
+          <w:color w:val="00B050"/>
+        </w:rPr>
+        <w:t>i</w:t>
+      </w:r>
+      <w:proofErr w:type="spellEnd"/>
     </w:p>
     <w:p>
       <w:pPr>
@@ -1104,9 +1643,19 @@
         <w:pStyle w:val="ListParagraph"/>
         <w:ind w:left="1440"/>
       </w:pPr>
-      <w:r>
-        <w:t>docker swarm init</w:t>
-      </w:r>
+      <w:proofErr w:type="spellStart"/>
+      <w:r>
+        <w:t>docker</w:t>
+      </w:r>
+      <w:proofErr w:type="spellEnd"/>
+      <w:r>
+        <w:t xml:space="preserve"> swarm </w:t>
+      </w:r>
+      <w:proofErr w:type="spellStart"/>
+      <w:r>
+        <w:t>init</w:t>
+      </w:r>
+      <w:proofErr w:type="spellEnd"/>
     </w:p>
     <w:p>
       <w:pPr>
@@ -1119,9 +1668,11 @@
       <w:r>
         <w:t xml:space="preserve">Deploy </w:t>
       </w:r>
+      <w:proofErr w:type="spellStart"/>
       <w:r>
         <w:t>Helloworldarm</w:t>
       </w:r>
+      <w:proofErr w:type="spellEnd"/>
       <w:r>
         <w:t xml:space="preserve"> Load Balanced Cluster</w:t>
       </w:r>
@@ -1137,7 +1688,7 @@
       <w:r>
         <w:t xml:space="preserve">git clone </w:t>
       </w:r>
-      <w:hyperlink r:id="rId10" w:history="1">
+      <w:hyperlink r:id="rId11" w:history="1">
         <w:r>
           <w:rPr>
             <w:rStyle w:val="Hyperlink"/>
@@ -1155,25 +1706,41 @@
         </w:numPr>
       </w:pPr>
       <w:r>
-        <w:t>cd helloworldarm</w:t>
-      </w:r>
-    </w:p>
-    <w:p>
-      <w:pPr>
-        <w:pStyle w:val="ListParagraph"/>
-        <w:numPr>
-          <w:ilvl w:val="1"/>
-          <w:numId w:val="1"/>
-        </w:numPr>
-      </w:pPr>
-      <w:r>
-        <w:t>docker stack deploy -c docker-compose.yml helloworld</w:t>
-      </w:r>
+        <w:lastRenderedPageBreak/>
+        <w:t xml:space="preserve">cd </w:t>
+      </w:r>
+      <w:proofErr w:type="spellStart"/>
+      <w:r>
+        <w:t>helloworldarm</w:t>
+      </w:r>
+      <w:proofErr w:type="spellEnd"/>
+    </w:p>
+    <w:p>
+      <w:pPr>
+        <w:pStyle w:val="ListParagraph"/>
+        <w:numPr>
+          <w:ilvl w:val="1"/>
+          <w:numId w:val="1"/>
+        </w:numPr>
+      </w:pPr>
+      <w:proofErr w:type="spellStart"/>
+      <w:r>
+        <w:t>docker</w:t>
+      </w:r>
+      <w:proofErr w:type="spellEnd"/>
+      <w:r>
+        <w:t xml:space="preserve"> stack deploy -c docker-compose.yml </w:t>
+      </w:r>
+      <w:proofErr w:type="spellStart"/>
+      <w:r>
+        <w:t>helloworld</w:t>
+      </w:r>
+      <w:proofErr w:type="spellEnd"/>
     </w:p>
     <w:sectPr>
-      <w:headerReference w:type="default" r:id="rId11"/>
-      <w:footerReference w:type="even" r:id="rId12"/>
-      <w:footerReference w:type="default" r:id="rId13"/>
+      <w:headerReference w:type="default" r:id="rId12"/>
+      <w:footerReference w:type="even" r:id="rId13"/>
+      <w:footerReference w:type="default" r:id="rId14"/>
       <w:pgSz w:w="12240" w:h="15840"/>
       <w:pgMar w:top="1440" w:right="1440" w:bottom="1440" w:left="1440" w:header="720" w:footer="720" w:gutter="0"/>
       <w:cols w:space="720"/>
@@ -1184,7 +1751,7 @@
 </file>
 
 <file path=word/endnotes.xml><?xml version="1.0" encoding="utf-8"?>
-<w:endnotes xmlns:wpc="http://schemas.microsoft.com/office/word/2010/wordprocessingCanvas" xmlns:mo="http://schemas.microsoft.com/office/mac/office/2008/main" xmlns:mc="http://schemas.openxmlformats.org/markup-compatibility/2006" xmlns:mv="urn:schemas-microsoft-com:mac:vml" xmlns:o="urn:schemas-microsoft-com:office:office" xmlns:r="http://schemas.openxmlformats.org/officeDocument/2006/relationships" xmlns:m="http://schemas.openxmlformats.org/officeDocument/2006/math" xmlns:v="urn:schemas-microsoft-com:vml" xmlns:wp14="http://schemas.microsoft.com/office/word/2010/wordprocessingDrawing" xmlns:wp="http://schemas.openxmlformats.org/drawingml/2006/wordprocessingDrawing" xmlns:w10="urn:schemas-microsoft-com:office:word" xmlns:w="http://schemas.openxmlformats.org/wordprocessingml/2006/main" xmlns:w14="http://schemas.microsoft.com/office/word/2010/wordml" xmlns:w15="http://schemas.microsoft.com/office/word/2012/wordml" xmlns:wpg="http://schemas.microsoft.com/office/word/2010/wordprocessingGroup" xmlns:wpi="http://schemas.microsoft.com/office/word/2010/wordprocessingInk" xmlns:wne="http://schemas.microsoft.com/office/word/2006/wordml" xmlns:wps="http://schemas.microsoft.com/office/word/2010/wordprocessingShape" mc:Ignorable="w14 w15 wp14">
+<w:endnotes xmlns:wpc="http://schemas.microsoft.com/office/word/2010/wordprocessingCanvas" xmlns:cx="http://schemas.microsoft.com/office/drawing/2014/chartex" xmlns:cx1="http://schemas.microsoft.com/office/drawing/2015/9/8/chartex" xmlns:cx2="http://schemas.microsoft.com/office/drawing/2015/10/21/chartex" xmlns:cx3="http://schemas.microsoft.com/office/drawing/2016/5/9/chartex" xmlns:cx4="http://schemas.microsoft.com/office/drawing/2016/5/10/chartex" xmlns:cx5="http://schemas.microsoft.com/office/drawing/2016/5/11/chartex" xmlns:cx6="http://schemas.microsoft.com/office/drawing/2016/5/12/chartex" xmlns:cx7="http://schemas.microsoft.com/office/drawing/2016/5/13/chartex" xmlns:cx8="http://schemas.microsoft.com/office/drawing/2016/5/14/chartex" xmlns:mc="http://schemas.openxmlformats.org/markup-compatibility/2006" xmlns:aink="http://schemas.microsoft.com/office/drawing/2016/ink" xmlns:am3d="http://schemas.microsoft.com/office/drawing/2017/model3d" xmlns:o="urn:schemas-microsoft-com:office:office" xmlns:r="http://schemas.openxmlformats.org/officeDocument/2006/relationships" xmlns:m="http://schemas.openxmlformats.org/officeDocument/2006/math" xmlns:v="urn:schemas-microsoft-com:vml" xmlns:wp14="http://schemas.microsoft.com/office/word/2010/wordprocessingDrawing" xmlns:wp="http://schemas.openxmlformats.org/drawingml/2006/wordprocessingDrawing" xmlns:w10="urn:schemas-microsoft-com:office:word" xmlns:w="http://schemas.openxmlformats.org/wordprocessingml/2006/main" xmlns:w14="http://schemas.microsoft.com/office/word/2010/wordml" xmlns:w15="http://schemas.microsoft.com/office/word/2012/wordml" xmlns:w16cid="http://schemas.microsoft.com/office/word/2016/wordml/cid" xmlns:w16se="http://schemas.microsoft.com/office/word/2015/wordml/symex" xmlns:wpg="http://schemas.microsoft.com/office/word/2010/wordprocessingGroup" xmlns:wpi="http://schemas.microsoft.com/office/word/2010/wordprocessingInk" xmlns:wne="http://schemas.microsoft.com/office/word/2006/wordml" xmlns:wps="http://schemas.microsoft.com/office/word/2010/wordprocessingShape" mc:Ignorable="w14 w15 w16se w16cid wp14">
   <w:endnote w:type="separator" w:id="-1">
     <w:p>
       <w:r>
@@ -1203,7 +1770,7 @@
 </file>
 
 <file path=word/footer1.xml><?xml version="1.0" encoding="utf-8"?>
-<w:ftr xmlns:wpc="http://schemas.microsoft.com/office/word/2010/wordprocessingCanvas" xmlns:mo="http://schemas.microsoft.com/office/mac/office/2008/main" xmlns:mc="http://schemas.openxmlformats.org/markup-compatibility/2006" xmlns:mv="urn:schemas-microsoft-com:mac:vml" xmlns:o="urn:schemas-microsoft-com:office:office" xmlns:r="http://schemas.openxmlformats.org/officeDocument/2006/relationships" xmlns:m="http://schemas.openxmlformats.org/officeDocument/2006/math" xmlns:v="urn:schemas-microsoft-com:vml" xmlns:wp14="http://schemas.microsoft.com/office/word/2010/wordprocessingDrawing" xmlns:wp="http://schemas.openxmlformats.org/drawingml/2006/wordprocessingDrawing" xmlns:w10="urn:schemas-microsoft-com:office:word" xmlns:w="http://schemas.openxmlformats.org/wordprocessingml/2006/main" xmlns:w14="http://schemas.microsoft.com/office/word/2010/wordml" xmlns:w15="http://schemas.microsoft.com/office/word/2012/wordml" xmlns:wpg="http://schemas.microsoft.com/office/word/2010/wordprocessingGroup" xmlns:wpi="http://schemas.microsoft.com/office/word/2010/wordprocessingInk" xmlns:wne="http://schemas.microsoft.com/office/word/2006/wordml" xmlns:wps="http://schemas.microsoft.com/office/word/2010/wordprocessingShape" mc:Ignorable="w14 w15 wp14">
+<w:ftr xmlns:wpc="http://schemas.microsoft.com/office/word/2010/wordprocessingCanvas" xmlns:cx="http://schemas.microsoft.com/office/drawing/2014/chartex" xmlns:cx1="http://schemas.microsoft.com/office/drawing/2015/9/8/chartex" xmlns:cx2="http://schemas.microsoft.com/office/drawing/2015/10/21/chartex" xmlns:cx3="http://schemas.microsoft.com/office/drawing/2016/5/9/chartex" xmlns:cx4="http://schemas.microsoft.com/office/drawing/2016/5/10/chartex" xmlns:cx5="http://schemas.microsoft.com/office/drawing/2016/5/11/chartex" xmlns:cx6="http://schemas.microsoft.com/office/drawing/2016/5/12/chartex" xmlns:cx7="http://schemas.microsoft.com/office/drawing/2016/5/13/chartex" xmlns:cx8="http://schemas.microsoft.com/office/drawing/2016/5/14/chartex" xmlns:mc="http://schemas.openxmlformats.org/markup-compatibility/2006" xmlns:aink="http://schemas.microsoft.com/office/drawing/2016/ink" xmlns:am3d="http://schemas.microsoft.com/office/drawing/2017/model3d" xmlns:o="urn:schemas-microsoft-com:office:office" xmlns:r="http://schemas.openxmlformats.org/officeDocument/2006/relationships" xmlns:m="http://schemas.openxmlformats.org/officeDocument/2006/math" xmlns:v="urn:schemas-microsoft-com:vml" xmlns:wp14="http://schemas.microsoft.com/office/word/2010/wordprocessingDrawing" xmlns:wp="http://schemas.openxmlformats.org/drawingml/2006/wordprocessingDrawing" xmlns:w10="urn:schemas-microsoft-com:office:word" xmlns:w="http://schemas.openxmlformats.org/wordprocessingml/2006/main" xmlns:w14="http://schemas.microsoft.com/office/word/2010/wordml" xmlns:w15="http://schemas.microsoft.com/office/word/2012/wordml" xmlns:w16cid="http://schemas.microsoft.com/office/word/2016/wordml/cid" xmlns:w16se="http://schemas.microsoft.com/office/word/2015/wordml/symex" xmlns:wpg="http://schemas.microsoft.com/office/word/2010/wordprocessingGroup" xmlns:wpi="http://schemas.microsoft.com/office/word/2010/wordprocessingInk" xmlns:wne="http://schemas.microsoft.com/office/word/2006/wordml" xmlns:wps="http://schemas.microsoft.com/office/word/2010/wordprocessingShape" mc:Ignorable="w14 w15 w16se w16cid wp14">
   <w:p>
     <w:pPr>
       <w:pStyle w:val="Footer"/>
@@ -1241,7 +1808,7 @@
 </file>
 
 <file path=word/footer2.xml><?xml version="1.0" encoding="utf-8"?>
-<w:ftr xmlns:wpc="http://schemas.microsoft.com/office/word/2010/wordprocessingCanvas" xmlns:mo="http://schemas.microsoft.com/office/mac/office/2008/main" xmlns:mc="http://schemas.openxmlformats.org/markup-compatibility/2006" xmlns:mv="urn:schemas-microsoft-com:mac:vml" xmlns:o="urn:schemas-microsoft-com:office:office" xmlns:r="http://schemas.openxmlformats.org/officeDocument/2006/relationships" xmlns:m="http://schemas.openxmlformats.org/officeDocument/2006/math" xmlns:v="urn:schemas-microsoft-com:vml" xmlns:wp14="http://schemas.microsoft.com/office/word/2010/wordprocessingDrawing" xmlns:wp="http://schemas.openxmlformats.org/drawingml/2006/wordprocessingDrawing" xmlns:w10="urn:schemas-microsoft-com:office:word" xmlns:w="http://schemas.openxmlformats.org/wordprocessingml/2006/main" xmlns:w14="http://schemas.microsoft.com/office/word/2010/wordml" xmlns:w15="http://schemas.microsoft.com/office/word/2012/wordml" xmlns:wpg="http://schemas.microsoft.com/office/word/2010/wordprocessingGroup" xmlns:wpi="http://schemas.microsoft.com/office/word/2010/wordprocessingInk" xmlns:wne="http://schemas.microsoft.com/office/word/2006/wordml" xmlns:wps="http://schemas.microsoft.com/office/word/2010/wordprocessingShape" mc:Ignorable="w14 w15 wp14">
+<w:ftr xmlns:wpc="http://schemas.microsoft.com/office/word/2010/wordprocessingCanvas" xmlns:cx="http://schemas.microsoft.com/office/drawing/2014/chartex" xmlns:cx1="http://schemas.microsoft.com/office/drawing/2015/9/8/chartex" xmlns:cx2="http://schemas.microsoft.com/office/drawing/2015/10/21/chartex" xmlns:cx3="http://schemas.microsoft.com/office/drawing/2016/5/9/chartex" xmlns:cx4="http://schemas.microsoft.com/office/drawing/2016/5/10/chartex" xmlns:cx5="http://schemas.microsoft.com/office/drawing/2016/5/11/chartex" xmlns:cx6="http://schemas.microsoft.com/office/drawing/2016/5/12/chartex" xmlns:cx7="http://schemas.microsoft.com/office/drawing/2016/5/13/chartex" xmlns:cx8="http://schemas.microsoft.com/office/drawing/2016/5/14/chartex" xmlns:mc="http://schemas.openxmlformats.org/markup-compatibility/2006" xmlns:aink="http://schemas.microsoft.com/office/drawing/2016/ink" xmlns:am3d="http://schemas.microsoft.com/office/drawing/2017/model3d" xmlns:o="urn:schemas-microsoft-com:office:office" xmlns:r="http://schemas.openxmlformats.org/officeDocument/2006/relationships" xmlns:m="http://schemas.openxmlformats.org/officeDocument/2006/math" xmlns:v="urn:schemas-microsoft-com:vml" xmlns:wp14="http://schemas.microsoft.com/office/word/2010/wordprocessingDrawing" xmlns:wp="http://schemas.openxmlformats.org/drawingml/2006/wordprocessingDrawing" xmlns:w10="urn:schemas-microsoft-com:office:word" xmlns:w="http://schemas.openxmlformats.org/wordprocessingml/2006/main" xmlns:w14="http://schemas.microsoft.com/office/word/2010/wordml" xmlns:w15="http://schemas.microsoft.com/office/word/2012/wordml" xmlns:w16cid="http://schemas.microsoft.com/office/word/2016/wordml/cid" xmlns:w16se="http://schemas.microsoft.com/office/word/2015/wordml/symex" xmlns:wpg="http://schemas.microsoft.com/office/word/2010/wordprocessingGroup" xmlns:wpi="http://schemas.microsoft.com/office/word/2010/wordprocessingInk" xmlns:wne="http://schemas.microsoft.com/office/word/2006/wordml" xmlns:wps="http://schemas.microsoft.com/office/word/2010/wordprocessingShape" mc:Ignorable="w14 w15 w16se w16cid wp14">
   <w:p>
     <w:pPr>
       <w:pStyle w:val="Footer"/>
@@ -1292,7 +1859,7 @@
 </file>
 
 <file path=word/footnotes.xml><?xml version="1.0" encoding="utf-8"?>
-<w:footnotes xmlns:wpc="http://schemas.microsoft.com/office/word/2010/wordprocessingCanvas" xmlns:mo="http://schemas.microsoft.com/office/mac/office/2008/main" xmlns:mc="http://schemas.openxmlformats.org/markup-compatibility/2006" xmlns:mv="urn:schemas-microsoft-com:mac:vml" xmlns:o="urn:schemas-microsoft-com:office:office" xmlns:r="http://schemas.openxmlformats.org/officeDocument/2006/relationships" xmlns:m="http://schemas.openxmlformats.org/officeDocument/2006/math" xmlns:v="urn:schemas-microsoft-com:vml" xmlns:wp14="http://schemas.microsoft.com/office/word/2010/wordprocessingDrawing" xmlns:wp="http://schemas.openxmlformats.org/drawingml/2006/wordprocessingDrawing" xmlns:w10="urn:schemas-microsoft-com:office:word" xmlns:w="http://schemas.openxmlformats.org/wordprocessingml/2006/main" xmlns:w14="http://schemas.microsoft.com/office/word/2010/wordml" xmlns:w15="http://schemas.microsoft.com/office/word/2012/wordml" xmlns:wpg="http://schemas.microsoft.com/office/word/2010/wordprocessingGroup" xmlns:wpi="http://schemas.microsoft.com/office/word/2010/wordprocessingInk" xmlns:wne="http://schemas.microsoft.com/office/word/2006/wordml" xmlns:wps="http://schemas.microsoft.com/office/word/2010/wordprocessingShape" mc:Ignorable="w14 w15 wp14">
+<w:footnotes xmlns:wpc="http://schemas.microsoft.com/office/word/2010/wordprocessingCanvas" xmlns:cx="http://schemas.microsoft.com/office/drawing/2014/chartex" xmlns:cx1="http://schemas.microsoft.com/office/drawing/2015/9/8/chartex" xmlns:cx2="http://schemas.microsoft.com/office/drawing/2015/10/21/chartex" xmlns:cx3="http://schemas.microsoft.com/office/drawing/2016/5/9/chartex" xmlns:cx4="http://schemas.microsoft.com/office/drawing/2016/5/10/chartex" xmlns:cx5="http://schemas.microsoft.com/office/drawing/2016/5/11/chartex" xmlns:cx6="http://schemas.microsoft.com/office/drawing/2016/5/12/chartex" xmlns:cx7="http://schemas.microsoft.com/office/drawing/2016/5/13/chartex" xmlns:cx8="http://schemas.microsoft.com/office/drawing/2016/5/14/chartex" xmlns:mc="http://schemas.openxmlformats.org/markup-compatibility/2006" xmlns:aink="http://schemas.microsoft.com/office/drawing/2016/ink" xmlns:am3d="http://schemas.microsoft.com/office/drawing/2017/model3d" xmlns:o="urn:schemas-microsoft-com:office:office" xmlns:r="http://schemas.openxmlformats.org/officeDocument/2006/relationships" xmlns:m="http://schemas.openxmlformats.org/officeDocument/2006/math" xmlns:v="urn:schemas-microsoft-com:vml" xmlns:wp14="http://schemas.microsoft.com/office/word/2010/wordprocessingDrawing" xmlns:wp="http://schemas.openxmlformats.org/drawingml/2006/wordprocessingDrawing" xmlns:w10="urn:schemas-microsoft-com:office:word" xmlns:w="http://schemas.openxmlformats.org/wordprocessingml/2006/main" xmlns:w14="http://schemas.microsoft.com/office/word/2010/wordml" xmlns:w15="http://schemas.microsoft.com/office/word/2012/wordml" xmlns:w16cid="http://schemas.microsoft.com/office/word/2016/wordml/cid" xmlns:w16se="http://schemas.microsoft.com/office/word/2015/wordml/symex" xmlns:wpg="http://schemas.microsoft.com/office/word/2010/wordprocessingGroup" xmlns:wpi="http://schemas.microsoft.com/office/word/2010/wordprocessingInk" xmlns:wne="http://schemas.microsoft.com/office/word/2006/wordml" xmlns:wps="http://schemas.microsoft.com/office/word/2010/wordprocessingShape" mc:Ignorable="w14 w15 w16se w16cid wp14">
   <w:footnote w:type="separator" w:id="-1">
     <w:p>
       <w:r>
@@ -1311,7 +1878,7 @@
 </file>
 
 <file path=word/header1.xml><?xml version="1.0" encoding="utf-8"?>
-<w:hdr xmlns:wpc="http://schemas.microsoft.com/office/word/2010/wordprocessingCanvas" xmlns:mo="http://schemas.microsoft.com/office/mac/office/2008/main" xmlns:mc="http://schemas.openxmlformats.org/markup-compatibility/2006" xmlns:mv="urn:schemas-microsoft-com:mac:vml" xmlns:o="urn:schemas-microsoft-com:office:office" xmlns:r="http://schemas.openxmlformats.org/officeDocument/2006/relationships" xmlns:m="http://schemas.openxmlformats.org/officeDocument/2006/math" xmlns:v="urn:schemas-microsoft-com:vml" xmlns:wp14="http://schemas.microsoft.com/office/word/2010/wordprocessingDrawing" xmlns:wp="http://schemas.openxmlformats.org/drawingml/2006/wordprocessingDrawing" xmlns:w10="urn:schemas-microsoft-com:office:word" xmlns:w="http://schemas.openxmlformats.org/wordprocessingml/2006/main" xmlns:w14="http://schemas.microsoft.com/office/word/2010/wordml" xmlns:w15="http://schemas.microsoft.com/office/word/2012/wordml" xmlns:wpg="http://schemas.microsoft.com/office/word/2010/wordprocessingGroup" xmlns:wpi="http://schemas.microsoft.com/office/word/2010/wordprocessingInk" xmlns:wne="http://schemas.microsoft.com/office/word/2006/wordml" xmlns:wps="http://schemas.microsoft.com/office/word/2010/wordprocessingShape" mc:Ignorable="w14 w15 wp14">
+<w:hdr xmlns:wpc="http://schemas.microsoft.com/office/word/2010/wordprocessingCanvas" xmlns:cx="http://schemas.microsoft.com/office/drawing/2014/chartex" xmlns:cx1="http://schemas.microsoft.com/office/drawing/2015/9/8/chartex" xmlns:cx2="http://schemas.microsoft.com/office/drawing/2015/10/21/chartex" xmlns:cx3="http://schemas.microsoft.com/office/drawing/2016/5/9/chartex" xmlns:cx4="http://schemas.microsoft.com/office/drawing/2016/5/10/chartex" xmlns:cx5="http://schemas.microsoft.com/office/drawing/2016/5/11/chartex" xmlns:cx6="http://schemas.microsoft.com/office/drawing/2016/5/12/chartex" xmlns:cx7="http://schemas.microsoft.com/office/drawing/2016/5/13/chartex" xmlns:cx8="http://schemas.microsoft.com/office/drawing/2016/5/14/chartex" xmlns:mc="http://schemas.openxmlformats.org/markup-compatibility/2006" xmlns:aink="http://schemas.microsoft.com/office/drawing/2016/ink" xmlns:am3d="http://schemas.microsoft.com/office/drawing/2017/model3d" xmlns:o="urn:schemas-microsoft-com:office:office" xmlns:r="http://schemas.openxmlformats.org/officeDocument/2006/relationships" xmlns:m="http://schemas.openxmlformats.org/officeDocument/2006/math" xmlns:v="urn:schemas-microsoft-com:vml" xmlns:wp14="http://schemas.microsoft.com/office/word/2010/wordprocessingDrawing" xmlns:wp="http://schemas.openxmlformats.org/drawingml/2006/wordprocessingDrawing" xmlns:w10="urn:schemas-microsoft-com:office:word" xmlns:w="http://schemas.openxmlformats.org/wordprocessingml/2006/main" xmlns:w14="http://schemas.microsoft.com/office/word/2010/wordml" xmlns:w15="http://schemas.microsoft.com/office/word/2012/wordml" xmlns:w16cid="http://schemas.microsoft.com/office/word/2016/wordml/cid" xmlns:w16se="http://schemas.microsoft.com/office/word/2015/wordml/symex" xmlns:wpg="http://schemas.microsoft.com/office/word/2010/wordprocessingGroup" xmlns:wpi="http://schemas.microsoft.com/office/word/2010/wordprocessingInk" xmlns:wne="http://schemas.microsoft.com/office/word/2006/wordml" xmlns:wps="http://schemas.microsoft.com/office/word/2010/wordprocessingShape" mc:Ignorable="w14 w15 w16se w16cid wp14">
   <w:p>
     <w:pPr>
       <w:pStyle w:val="Header"/>
@@ -1336,8 +1903,8 @@
 </file>
 
 <file path=word/numbering.xml><?xml version="1.0" encoding="utf-8"?>
-<w:numbering xmlns:wpc="http://schemas.microsoft.com/office/word/2010/wordprocessingCanvas" xmlns:mo="http://schemas.microsoft.com/office/mac/office/2008/main" xmlns:mc="http://schemas.openxmlformats.org/markup-compatibility/2006" xmlns:mv="urn:schemas-microsoft-com:mac:vml" xmlns:o="urn:schemas-microsoft-com:office:office" xmlns:r="http://schemas.openxmlformats.org/officeDocument/2006/relationships" xmlns:m="http://schemas.openxmlformats.org/officeDocument/2006/math" xmlns:v="urn:schemas-microsoft-com:vml" xmlns:wp14="http://schemas.microsoft.com/office/word/2010/wordprocessingDrawing" xmlns:wp="http://schemas.openxmlformats.org/drawingml/2006/wordprocessingDrawing" xmlns:w10="urn:schemas-microsoft-com:office:word" xmlns:w="http://schemas.openxmlformats.org/wordprocessingml/2006/main" xmlns:w14="http://schemas.microsoft.com/office/word/2010/wordml" xmlns:w15="http://schemas.microsoft.com/office/word/2012/wordml" xmlns:wpg="http://schemas.microsoft.com/office/word/2010/wordprocessingGroup" xmlns:wpi="http://schemas.microsoft.com/office/word/2010/wordprocessingInk" xmlns:wne="http://schemas.microsoft.com/office/word/2006/wordml" xmlns:wps="http://schemas.microsoft.com/office/word/2010/wordprocessingShape" mc:Ignorable="w14 w15 wp14">
-  <w:abstractNum w:abstractNumId="0">
+<w:numbering xmlns:wpc="http://schemas.microsoft.com/office/word/2010/wordprocessingCanvas" xmlns:cx="http://schemas.microsoft.com/office/drawing/2014/chartex" xmlns:cx1="http://schemas.microsoft.com/office/drawing/2015/9/8/chartex" xmlns:cx2="http://schemas.microsoft.com/office/drawing/2015/10/21/chartex" xmlns:cx3="http://schemas.microsoft.com/office/drawing/2016/5/9/chartex" xmlns:cx4="http://schemas.microsoft.com/office/drawing/2016/5/10/chartex" xmlns:cx5="http://schemas.microsoft.com/office/drawing/2016/5/11/chartex" xmlns:cx6="http://schemas.microsoft.com/office/drawing/2016/5/12/chartex" xmlns:cx7="http://schemas.microsoft.com/office/drawing/2016/5/13/chartex" xmlns:cx8="http://schemas.microsoft.com/office/drawing/2016/5/14/chartex" xmlns:mc="http://schemas.openxmlformats.org/markup-compatibility/2006" xmlns:aink="http://schemas.microsoft.com/office/drawing/2016/ink" xmlns:am3d="http://schemas.microsoft.com/office/drawing/2017/model3d" xmlns:o="urn:schemas-microsoft-com:office:office" xmlns:r="http://schemas.openxmlformats.org/officeDocument/2006/relationships" xmlns:m="http://schemas.openxmlformats.org/officeDocument/2006/math" xmlns:v="urn:schemas-microsoft-com:vml" xmlns:wp14="http://schemas.microsoft.com/office/word/2010/wordprocessingDrawing" xmlns:wp="http://schemas.openxmlformats.org/drawingml/2006/wordprocessingDrawing" xmlns:w10="urn:schemas-microsoft-com:office:word" xmlns:w="http://schemas.openxmlformats.org/wordprocessingml/2006/main" xmlns:w14="http://schemas.microsoft.com/office/word/2010/wordml" xmlns:w15="http://schemas.microsoft.com/office/word/2012/wordml" xmlns:w16cid="http://schemas.microsoft.com/office/word/2016/wordml/cid" xmlns:w16se="http://schemas.microsoft.com/office/word/2015/wordml/symex" xmlns:wpg="http://schemas.microsoft.com/office/word/2010/wordprocessingGroup" xmlns:wpi="http://schemas.microsoft.com/office/word/2010/wordprocessingInk" xmlns:wne="http://schemas.microsoft.com/office/word/2006/wordml" xmlns:wps="http://schemas.microsoft.com/office/word/2010/wordprocessingShape" mc:Ignorable="w14 w15 w16se w16cid wp14">
+  <w:abstractNum w:abstractNumId="0" w15:restartNumberingAfterBreak="0">
     <w:nsid w:val="330D3F4A"/>
     <w:multiLevelType w:val="hybridMultilevel"/>
     <w:tmpl w:val="4636FF50"/>
@@ -1436,7 +2003,7 @@
 </file>
 
 <file path=word/styles.xml><?xml version="1.0" encoding="utf-8"?>
-<w:styles xmlns:mc="http://schemas.openxmlformats.org/markup-compatibility/2006" xmlns:r="http://schemas.openxmlformats.org/officeDocument/2006/relationships" xmlns:w="http://schemas.openxmlformats.org/wordprocessingml/2006/main" xmlns:w14="http://schemas.microsoft.com/office/word/2010/wordml" xmlns:w15="http://schemas.microsoft.com/office/word/2012/wordml" mc:Ignorable="w14 w15">
+<w:styles xmlns:mc="http://schemas.openxmlformats.org/markup-compatibility/2006" xmlns:r="http://schemas.openxmlformats.org/officeDocument/2006/relationships" xmlns:w="http://schemas.openxmlformats.org/wordprocessingml/2006/main" xmlns:w14="http://schemas.microsoft.com/office/word/2010/wordml" xmlns:w15="http://schemas.microsoft.com/office/word/2012/wordml" xmlns:w16cid="http://schemas.microsoft.com/office/word/2016/wordml/cid" xmlns:w16se="http://schemas.microsoft.com/office/word/2015/wordml/symex" mc:Ignorable="w14 w15 w16se w16cid">
   <w:docDefaults>
     <w:rPrDefault>
       <w:rPr>
@@ -1448,7 +2015,7 @@
     </w:rPrDefault>
     <w:pPrDefault/>
   </w:docDefaults>
-  <w:latentStyles w:defLockedState="0" w:defUIPriority="99" w:defSemiHidden="0" w:defUnhideWhenUsed="0" w:defQFormat="0" w:count="382">
+  <w:latentStyles w:defLockedState="0" w:defUIPriority="99" w:defSemiHidden="0" w:defUnhideWhenUsed="0" w:defQFormat="0" w:count="375">
     <w:lsdException w:name="Normal" w:uiPriority="0" w:qFormat="1"/>
     <w:lsdException w:name="heading 1" w:uiPriority="9" w:qFormat="1"/>
     <w:lsdException w:name="heading 2" w:semiHidden="1" w:uiPriority="9" w:unhideWhenUsed="1" w:qFormat="1"/>
@@ -1605,15 +2172,6 @@
     <w:lsdException w:name="Balloon Text" w:semiHidden="1" w:unhideWhenUsed="1"/>
     <w:lsdException w:name="Table Grid" w:uiPriority="39"/>
     <w:lsdException w:name="Table Theme" w:semiHidden="1" w:unhideWhenUsed="1"/>
-    <w:lsdException w:name="Note Level 1" w:semiHidden="1" w:unhideWhenUsed="1"/>
-    <w:lsdException w:name="Note Level 2" w:semiHidden="1" w:unhideWhenUsed="1"/>
-    <w:lsdException w:name="Note Level 3" w:semiHidden="1" w:unhideWhenUsed="1"/>
-    <w:lsdException w:name="Note Level 4" w:semiHidden="1" w:unhideWhenUsed="1"/>
-    <w:lsdException w:name="Note Level 5" w:semiHidden="1" w:unhideWhenUsed="1"/>
-    <w:lsdException w:name="Note Level 6" w:semiHidden="1" w:unhideWhenUsed="1"/>
-    <w:lsdException w:name="Note Level 7" w:semiHidden="1" w:unhideWhenUsed="1"/>
-    <w:lsdException w:name="Note Level 8" w:semiHidden="1" w:unhideWhenUsed="1"/>
-    <w:lsdException w:name="Note Level 9" w:semiHidden="1" w:unhideWhenUsed="1"/>
     <w:lsdException w:name="Placeholder Text" w:semiHidden="1"/>
     <w:lsdException w:name="No Spacing" w:uiPriority="1" w:qFormat="1"/>
     <w:lsdException w:name="Light Shading" w:uiPriority="60"/>
@@ -1835,6 +2393,10 @@
   <w:style w:type="paragraph" w:default="1" w:styleId="Normal">
     <w:name w:val="Normal"/>
     <w:qFormat/>
+    <w:rsid w:val="006D3035"/>
+    <w:rPr>
+      <w:rFonts w:ascii="Times New Roman" w:eastAsia="Times New Roman" w:hAnsi="Times New Roman" w:cs="Times New Roman"/>
+    </w:rPr>
   </w:style>
   <w:style w:type="character" w:default="1" w:styleId="DefaultParagraphFont">
     <w:name w:val="Default Paragraph Font"/>
@@ -1873,6 +2435,9 @@
       <w:ind w:left="720"/>
       <w:contextualSpacing/>
     </w:pPr>
+    <w:rPr>
+      <w:rFonts w:asciiTheme="minorHAnsi" w:eastAsiaTheme="minorHAnsi" w:hAnsiTheme="minorHAnsi" w:cstheme="minorBidi"/>
+    </w:rPr>
   </w:style>
   <w:style w:type="character" w:styleId="Hyperlink">
     <w:name w:val="Hyperlink"/>
@@ -1898,6 +2463,9 @@
         <w:tab w:val="right" w:pos="9360"/>
       </w:tabs>
     </w:pPr>
+    <w:rPr>
+      <w:rFonts w:asciiTheme="minorHAnsi" w:eastAsiaTheme="minorHAnsi" w:hAnsiTheme="minorHAnsi" w:cstheme="minorBidi"/>
+    </w:rPr>
   </w:style>
   <w:style w:type="character" w:customStyle="1" w:styleId="HeaderChar">
     <w:name w:val="Header Char"/>
@@ -1919,6 +2487,9 @@
         <w:tab w:val="right" w:pos="9360"/>
       </w:tabs>
     </w:pPr>
+    <w:rPr>
+      <w:rFonts w:asciiTheme="minorHAnsi" w:eastAsiaTheme="minorHAnsi" w:hAnsiTheme="minorHAnsi" w:cstheme="minorBidi"/>
+    </w:rPr>
   </w:style>
   <w:style w:type="character" w:customStyle="1" w:styleId="FooterChar">
     <w:name w:val="Footer Char"/>
@@ -1934,6 +2505,41 @@
     <w:semiHidden/>
     <w:unhideWhenUsed/>
     <w:rsid w:val="007B2B0F"/>
+  </w:style>
+  <w:style w:type="character" w:styleId="UnresolvedMention">
+    <w:name w:val="Unresolved Mention"/>
+    <w:basedOn w:val="DefaultParagraphFont"/>
+    <w:uiPriority w:val="99"/>
+    <w:rsid w:val="006D3035"/>
+    <w:rPr>
+      <w:color w:val="808080"/>
+      <w:shd w:val="clear" w:color="auto" w:fill="E6E6E6"/>
+    </w:rPr>
+  </w:style>
+  <w:style w:type="character" w:styleId="FollowedHyperlink">
+    <w:name w:val="FollowedHyperlink"/>
+    <w:basedOn w:val="DefaultParagraphFont"/>
+    <w:uiPriority w:val="99"/>
+    <w:semiHidden/>
+    <w:unhideWhenUsed/>
+    <w:rsid w:val="006D3035"/>
+    <w:rPr>
+      <w:color w:val="954F72" w:themeColor="followedHyperlink"/>
+      <w:u w:val="single"/>
+    </w:rPr>
+  </w:style>
+  <w:style w:type="character" w:styleId="HTMLCode">
+    <w:name w:val="HTML Code"/>
+    <w:basedOn w:val="DefaultParagraphFont"/>
+    <w:uiPriority w:val="99"/>
+    <w:semiHidden/>
+    <w:unhideWhenUsed/>
+    <w:rsid w:val="006D3035"/>
+    <w:rPr>
+      <w:rFonts w:ascii="Courier New" w:eastAsia="Times New Roman" w:hAnsi="Courier New" w:cs="Courier New"/>
+      <w:sz w:val="20"/>
+      <w:szCs w:val="20"/>
+    </w:rPr>
   </w:style>
 </w:styles>
 </file>

</xml_diff>